<commit_message>
1º interfaz con tksheet
</commit_message>
<xml_diff>
--- a/plantillas/Plantilla_Ficha_alumn_AFD.docx
+++ b/plantillas/Plantilla_Ficha_alumn_AFD.docx
@@ -457,36 +457,6 @@
                 <w:szCs w:val="16"/>
               </w:rPr>
             </w:pPr>
-            <w:r>
-              <w:rPr>
-                <w:rFonts w:ascii="Century Gothic" w:hAnsi="Century Gothic"/>
-                <w:b/>
-                <w:bCs/>
-                <w:sz w:val="16"/>
-                <w:szCs w:val="16"/>
-              </w:rPr>
-              <w:t>{{</w:t>
-            </w:r>
-            <w:r>
-              <w:rPr>
-                <w:rFonts w:ascii="Century Gothic" w:hAnsi="Century Gothic"/>
-                <w:b/>
-                <w:bCs/>
-                <w:sz w:val="16"/>
-                <w:szCs w:val="16"/>
-              </w:rPr>
-              <w:t>DATA_ALTA</w:t>
-            </w:r>
-            <w:r>
-              <w:rPr>
-                <w:rFonts w:ascii="Century Gothic" w:hAnsi="Century Gothic"/>
-                <w:b/>
-                <w:bCs/>
-                <w:sz w:val="16"/>
-                <w:szCs w:val="16"/>
-              </w:rPr>
-              <w:t>}}</w:t>
-            </w:r>
           </w:p>
         </w:tc>
       </w:tr>

</xml_diff>